<commit_message>
Latest night push :night_with_stars:
</commit_message>
<xml_diff>
--- a/SO2 - 2023 - TP - Relatório.docx
+++ b/SO2 - 2023 - TP - Relatório.docx
@@ -140,7 +140,7 @@
           <w:sz w:val="28"/>
           <w:szCs w:val="28"/>
         </w:rPr>
-        <w:t>1</w:t>
+        <w:t>2</w:t>
       </w:r>
       <w:r>
         <w:rPr>
@@ -160,7 +160,7 @@
           <w:sz w:val="28"/>
           <w:szCs w:val="28"/>
         </w:rPr>
-        <w:t>2</w:t>
+        <w:t>3</w:t>
       </w:r>
     </w:p>
     <w:p>
@@ -232,7 +232,7 @@
           <w:sz w:val="44"/>
           <w:szCs w:val="44"/>
         </w:rPr>
-        <w:t>Pipe</w:t>
+        <w:t>Frogger</w:t>
       </w:r>
       <w:proofErr w:type="spellEnd"/>
       <w:r>
@@ -244,30 +244,6 @@
           <w:sz w:val="44"/>
           <w:szCs w:val="44"/>
         </w:rPr>
-        <w:t xml:space="preserve"> </w:t>
-      </w:r>
-      <w:proofErr w:type="spellStart"/>
-      <w:r>
-        <w:rPr>
-          <w:rFonts w:eastAsia="Calibri"/>
-          <w:b/>
-          <w:bCs/>
-          <w:color w:val="C00000"/>
-          <w:sz w:val="44"/>
-          <w:szCs w:val="44"/>
-        </w:rPr>
-        <w:t>Dream</w:t>
-      </w:r>
-      <w:proofErr w:type="spellEnd"/>
-      <w:r>
-        <w:rPr>
-          <w:rFonts w:eastAsia="Calibri"/>
-          <w:b/>
-          <w:bCs/>
-          <w:color w:val="C00000"/>
-          <w:sz w:val="44"/>
-          <w:szCs w:val="44"/>
-        </w:rPr>
         <w:t xml:space="preserve"> Game</w:t>
       </w:r>
     </w:p>
@@ -324,13 +300,6 @@
         <w:spacing w:line="240" w:lineRule="auto"/>
         <w:ind w:right="-13"/>
         <w:jc w:val="center"/>
-        <w:rPr>
-          <w:rFonts w:cstheme="minorHAnsi"/>
-          <w:sz w:val="20"/>
-          <w:szCs w:val="20"/>
-        </w:rPr>
-      </w:pPr>
-      <w:r>
         <w:rPr>
           <w:rFonts w:eastAsia="Calibri" w:cstheme="minorHAnsi"/>
           <w:b/>
@@ -338,16 +307,7 @@
           <w:sz w:val="28"/>
           <w:szCs w:val="28"/>
         </w:rPr>
-        <w:t>Rafael Couto</w:t>
-      </w:r>
-      <w:r>
-        <w:rPr>
-          <w:rFonts w:cstheme="minorHAnsi"/>
-          <w:sz w:val="20"/>
-          <w:szCs w:val="20"/>
-        </w:rPr>
-        <w:tab/>
-      </w:r>
+      </w:pPr>
       <w:r>
         <w:rPr>
           <w:rFonts w:eastAsia="Calibri" w:cstheme="minorHAnsi"/>
@@ -356,14 +316,17 @@
           <w:sz w:val="28"/>
           <w:szCs w:val="28"/>
         </w:rPr>
-        <w:t>Nº 2019142454</w:t>
-      </w:r>
-    </w:p>
-    <w:p>
-      <w:pPr>
-        <w:spacing w:line="240" w:lineRule="auto"/>
-        <w:ind w:right="-13"/>
-        <w:jc w:val="center"/>
+        <w:t>Rafael Couto</w:t>
+      </w:r>
+      <w:r>
+        <w:rPr>
+          <w:rFonts w:cstheme="minorHAnsi"/>
+          <w:sz w:val="20"/>
+          <w:szCs w:val="20"/>
+        </w:rPr>
+        <w:tab/>
+      </w:r>
+      <w:r>
         <w:rPr>
           <w:rFonts w:eastAsia="Calibri" w:cstheme="minorHAnsi"/>
           <w:b/>
@@ -371,11 +334,14 @@
           <w:sz w:val="28"/>
           <w:szCs w:val="28"/>
         </w:rPr>
-      </w:pPr>
+        <w:t>Nº 2019142454</w:t>
+      </w:r>
     </w:p>
     <w:p>
       <w:pPr>
         <w:spacing w:line="240" w:lineRule="auto"/>
+        <w:ind w:right="-13"/>
+        <w:jc w:val="center"/>
         <w:rPr>
           <w:rFonts w:eastAsia="Calibri" w:cstheme="minorHAnsi"/>
           <w:b/>
@@ -388,9 +354,94 @@
     <w:p>
       <w:pPr>
         <w:spacing w:line="240" w:lineRule="auto"/>
+        <w:ind w:right="-13"/>
+        <w:jc w:val="center"/>
+        <w:rPr>
+          <w:rFonts w:eastAsia="Calibri" w:cstheme="minorHAnsi"/>
+          <w:b/>
+          <w:bCs/>
+          <w:sz w:val="28"/>
+          <w:szCs w:val="28"/>
+        </w:rPr>
+      </w:pPr>
+      <w:r>
+        <w:rPr>
+          <w:rFonts w:eastAsia="Calibri" w:cstheme="minorHAnsi"/>
+          <w:b/>
+          <w:bCs/>
+          <w:sz w:val="28"/>
+          <w:szCs w:val="28"/>
+        </w:rPr>
+        <w:t>Rafael</w:t>
+      </w:r>
+      <w:r>
+        <w:rPr>
+          <w:rFonts w:eastAsia="Calibri" w:cstheme="minorHAnsi"/>
+          <w:b/>
+          <w:bCs/>
+          <w:sz w:val="28"/>
+          <w:szCs w:val="28"/>
+        </w:rPr>
+        <w:t>a</w:t>
+      </w:r>
+      <w:r>
+        <w:rPr>
+          <w:rFonts w:eastAsia="Calibri" w:cstheme="minorHAnsi"/>
+          <w:b/>
+          <w:bCs/>
+          <w:sz w:val="28"/>
+          <w:szCs w:val="28"/>
+        </w:rPr>
+        <w:t xml:space="preserve"> C</w:t>
+      </w:r>
+      <w:r>
+        <w:rPr>
+          <w:rFonts w:eastAsia="Calibri" w:cstheme="minorHAnsi"/>
+          <w:b/>
+          <w:bCs/>
+          <w:sz w:val="28"/>
+          <w:szCs w:val="28"/>
+        </w:rPr>
+        <w:t>arvalho</w:t>
+      </w:r>
+      <w:r>
         <w:rPr>
           <w:rFonts w:cstheme="minorHAnsi"/>
-          <w:szCs w:val="24"/>
+          <w:sz w:val="20"/>
+          <w:szCs w:val="20"/>
+        </w:rPr>
+        <w:tab/>
+      </w:r>
+      <w:r>
+        <w:rPr>
+          <w:rFonts w:eastAsia="Calibri" w:cstheme="minorHAnsi"/>
+          <w:b/>
+          <w:bCs/>
+          <w:sz w:val="28"/>
+          <w:szCs w:val="28"/>
+        </w:rPr>
+        <w:t xml:space="preserve">Nº </w:t>
+      </w:r>
+      <w:r>
+        <w:rPr>
+          <w:rFonts w:eastAsia="Calibri" w:cstheme="minorHAnsi"/>
+          <w:b/>
+          <w:bCs/>
+          <w:sz w:val="28"/>
+          <w:szCs w:val="28"/>
+        </w:rPr>
+        <w:t>2019127935</w:t>
+      </w:r>
+    </w:p>
+    <w:p>
+      <w:pPr>
+        <w:spacing w:line="240" w:lineRule="auto"/>
+        <w:rPr>
+          <w:rFonts w:eastAsia="Calibri" w:cstheme="minorHAnsi"/>
+          <w:b/>
+          <w:bCs/>
+          <w:sz w:val="28"/>
+          <w:szCs w:val="28"/>
         </w:rPr>
       </w:pPr>
     </w:p>
@@ -465,7 +516,7 @@
         <w:rPr>
           <w:rFonts w:eastAsia="Calibri" w:cstheme="minorHAnsi"/>
         </w:rPr>
-        <w:t>20</w:t>
+        <w:t>13</w:t>
       </w:r>
       <w:r>
         <w:rPr>
@@ -477,7 +528,7 @@
         <w:rPr>
           <w:rFonts w:eastAsia="Calibri" w:cstheme="minorHAnsi"/>
         </w:rPr>
-        <w:t>junho</w:t>
+        <w:t>maio</w:t>
       </w:r>
       <w:r>
         <w:rPr>
@@ -489,7 +540,7 @@
         <w:rPr>
           <w:rFonts w:eastAsia="Calibri" w:cstheme="minorHAnsi"/>
         </w:rPr>
-        <w:t>2</w:t>
+        <w:t>3</w:t>
       </w:r>
     </w:p>
     <w:p>
@@ -527,6 +578,7 @@
             <w:rPr>
               <w:rFonts w:ascii="Cambria" w:hAnsi="Cambria"/>
               <w:color w:val="C00000"/>
+              <w:lang w:val="pt-PT"/>
             </w:rPr>
           </w:pPr>
           <w:r>
@@ -1311,15 +1363,71 @@
           <w:i/>
           <w:iCs/>
         </w:rPr>
-        <w:t>Pipe</w:t>
+        <w:t>Frogger</w:t>
       </w:r>
       <w:proofErr w:type="spellEnd"/>
+      <w:r>
+        <w:t>”</w:t>
+      </w:r>
+      <w:r>
+        <w:t xml:space="preserve">. Todos os intervenientes serão processos a </w:t>
+      </w:r>
+      <w:r>
+        <w:t xml:space="preserve">correr e os programas existentes terão </w:t>
+      </w:r>
+      <w:r>
+        <w:t>recurso a interfaces gráfica ou consola.</w:t>
+      </w:r>
+    </w:p>
+    <w:p>
+      <w:r>
+        <w:tab/>
+        <w:t xml:space="preserve">O trabalho será desenvolvido em </w:t>
+      </w:r>
+      <w:r>
+        <w:t xml:space="preserve">linguagem C para </w:t>
+      </w:r>
+      <w:r>
+        <w:t>Windows API (Win32)</w:t>
+      </w:r>
+      <w:r>
+        <w:t xml:space="preserve"> </w:t>
+      </w:r>
+      <w:r>
+        <w:t>que visa o desenvolvimento de aplicações 32-bit.</w:t>
+      </w:r>
+    </w:p>
+    <w:p>
+      <w:r>
+        <w:tab/>
+        <w:t>O jogo “</w:t>
+      </w:r>
+      <w:proofErr w:type="spellStart"/>
       <w:r>
         <w:rPr>
           <w:i/>
           <w:iCs/>
         </w:rPr>
+        <w:t>Frogger</w:t>
+      </w:r>
+      <w:proofErr w:type="spellEnd"/>
+      <w:r>
+        <w:t xml:space="preserve">” baseia-se em conduzir um </w:t>
+      </w:r>
+      <w:r>
+        <w:t>sapo</w:t>
+      </w:r>
+      <w:r>
         <w:t xml:space="preserve"> </w:t>
+      </w:r>
+      <w:r>
+        <w:t>de um ponto de origem para um ponto de destino</w:t>
+      </w:r>
+      <w:r>
+        <w:t>, com obstáculos como carros em movimento e outros possíveis bloqueios,</w:t>
+      </w:r>
+      <w:r>
+        <w:t xml:space="preserve"> numa determinada área que será o denominado “</w:t>
       </w:r>
       <w:proofErr w:type="spellStart"/>
       <w:r>
@@ -1327,44 +1435,56 @@
           <w:i/>
           <w:iCs/>
         </w:rPr>
-        <w:t>Dream</w:t>
+        <w:t>board</w:t>
       </w:r>
       <w:proofErr w:type="spellEnd"/>
       <w:r>
-        <w:t>”</w:t>
-      </w:r>
-      <w:r>
-        <w:t xml:space="preserve"> em versão multiutilizador. Todos os intervenientes serão processos a </w:t>
-      </w:r>
-      <w:r>
-        <w:t xml:space="preserve">correr e os programas existentes terão </w:t>
-      </w:r>
-      <w:r>
-        <w:t>recurso a interfaces gráfica ou consola.</w:t>
+        <w:t>” ou tabuleiro neste trabalho prático.</w:t>
+      </w:r>
+      <w:r>
+        <w:t xml:space="preserve"> </w:t>
       </w:r>
     </w:p>
     <w:p>
       <w:r>
         <w:tab/>
-        <w:t xml:space="preserve">O trabalho será desenvolvido em </w:t>
-      </w:r>
-      <w:r>
-        <w:t xml:space="preserve">linguagem C para </w:t>
-      </w:r>
-      <w:r>
-        <w:t>Windows API (Win32)</w:t>
-      </w:r>
-      <w:r>
-        <w:t xml:space="preserve"> </w:t>
-      </w:r>
-      <w:r>
-        <w:t>que visa o desenvolvimento de aplicações 32-bit.</w:t>
+        <w:t>Será seccionado em três projetos essenciais</w:t>
+      </w:r>
+      <w:r>
+        <w:t xml:space="preserve"> sendo eles, servidor</w:t>
+      </w:r>
+      <w:r>
+        <w:t xml:space="preserve">, responsável pelo controlo de </w:t>
+      </w:r>
+      <w:r>
+        <w:t xml:space="preserve">jogo, </w:t>
+      </w:r>
+      <w:r>
+        <w:t>operador</w:t>
+      </w:r>
+      <w:r>
+        <w:t>, r</w:t>
+      </w:r>
+      <w:r>
+        <w:t xml:space="preserve">esponsável pela monitorização do jogo, e </w:t>
+      </w:r>
+      <w:r>
+        <w:t>sapo</w:t>
+      </w:r>
+      <w:r>
+        <w:t>, responsável pela jogabilidade</w:t>
+      </w:r>
+      <w:r>
+        <w:t xml:space="preserve">. </w:t>
       </w:r>
     </w:p>
     <w:p>
       <w:r>
         <w:tab/>
-        <w:t>O jogo “</w:t>
+        <w:t xml:space="preserve">Deste modo, pretende-se desenvolver conhecimentos </w:t>
+      </w:r>
+      <w:r>
+        <w:t xml:space="preserve">em relação a </w:t>
       </w:r>
       <w:proofErr w:type="spellStart"/>
       <w:r>
@@ -1372,7 +1492,7 @@
           <w:i/>
           <w:iCs/>
         </w:rPr>
-        <w:t>Pipe</w:t>
+        <w:t>named</w:t>
       </w:r>
       <w:proofErr w:type="spellEnd"/>
       <w:r>
@@ -1388,59 +1508,18 @@
           <w:i/>
           <w:iCs/>
         </w:rPr>
-        <w:t>Dream</w:t>
+        <w:t>pipes</w:t>
       </w:r>
       <w:proofErr w:type="spellEnd"/>
-      <w:r>
-        <w:t xml:space="preserve">” baseia-se em conduzir um caudal de água </w:t>
-      </w:r>
-      <w:r>
-        <w:t>de um ponto de origem para um ponto de destino numa determinada área que será o denominado “</w:t>
-      </w:r>
-      <w:proofErr w:type="spellStart"/>
       <w:r>
         <w:rPr>
           <w:i/>
           <w:iCs/>
         </w:rPr>
-        <w:t>board</w:t>
-      </w:r>
-      <w:proofErr w:type="spellEnd"/>
-      <w:r>
-        <w:t>” ou tabuleiro neste trabalho prático.</w:t>
-      </w:r>
-      <w:r>
         <w:t xml:space="preserve"> </w:t>
       </w:r>
-    </w:p>
-    <w:p>
-      <w:r>
-        <w:tab/>
-        <w:t>Será seccionado em três projetos essenciais</w:t>
-      </w:r>
-      <w:r>
-        <w:t xml:space="preserve"> sendo eles, servidor</w:t>
-      </w:r>
-      <w:r>
-        <w:t xml:space="preserve">, responsável pelo controlo de </w:t>
-      </w:r>
-      <w:r>
-        <w:t>jogo, monitor, r</w:t>
-      </w:r>
-      <w:r>
-        <w:t>esponsável pela monitorização do jogo, e cliente, responsável pela jogabilidade</w:t>
-      </w:r>
-      <w:r>
-        <w:t xml:space="preserve">. </w:t>
-      </w:r>
-    </w:p>
-    <w:p>
-      <w:r>
-        <w:tab/>
-        <w:t xml:space="preserve">Deste modo, pretende-se desenvolver conhecimentos </w:t>
-      </w:r>
-      <w:r>
-        <w:t xml:space="preserve">em relação a </w:t>
+      <w:r>
+        <w:t xml:space="preserve">e </w:t>
       </w:r>
       <w:proofErr w:type="spellStart"/>
       <w:r>
@@ -1448,15 +1527,30 @@
           <w:i/>
           <w:iCs/>
         </w:rPr>
-        <w:t>named</w:t>
+        <w:t>threads</w:t>
       </w:r>
       <w:proofErr w:type="spellEnd"/>
+      <w:r>
+        <w:t xml:space="preserve">, dando continuação </w:t>
+      </w:r>
+      <w:r>
+        <w:t xml:space="preserve">a matérias anteriormente lecionadas na unidade curricular </w:t>
+      </w:r>
+      <w:r>
+        <w:t xml:space="preserve">de Sistemas Operativos I. </w:t>
+      </w:r>
+      <w:r>
+        <w:t xml:space="preserve">São também implementados métodos com recorrência a memória partilhada e </w:t>
+      </w:r>
+      <w:r>
+        <w:t xml:space="preserve">ao </w:t>
+      </w:r>
       <w:r>
         <w:rPr>
           <w:i/>
           <w:iCs/>
         </w:rPr>
-        <w:t xml:space="preserve"> </w:t>
+        <w:t xml:space="preserve">Windows </w:t>
       </w:r>
       <w:proofErr w:type="spellStart"/>
       <w:r>
@@ -1464,81 +1558,31 @@
           <w:i/>
           <w:iCs/>
         </w:rPr>
-        <w:t>pipes</w:t>
+        <w:t>registry</w:t>
       </w:r>
       <w:proofErr w:type="spellEnd"/>
+      <w:r>
+        <w:t>, que se trata de uma base de dados que gere</w:t>
+      </w:r>
+      <w:r>
+        <w:t xml:space="preserve"> recursos e guarda configurações para as aplicações do sistema operativo Windows.</w:t>
+      </w:r>
+    </w:p>
+    <w:p>
+      <w:r>
+        <w:tab/>
+        <w:t xml:space="preserve">Relativamente ao </w:t>
+      </w:r>
+      <w:proofErr w:type="spellStart"/>
       <w:r>
         <w:rPr>
           <w:i/>
           <w:iCs/>
         </w:rPr>
-        <w:t xml:space="preserve"> </w:t>
-      </w:r>
-      <w:r>
-        <w:t xml:space="preserve">e </w:t>
-      </w:r>
-      <w:proofErr w:type="spellStart"/>
-      <w:r>
-        <w:rPr>
-          <w:i/>
-          <w:iCs/>
-        </w:rPr>
-        <w:t>threads</w:t>
+        <w:t>registry</w:t>
       </w:r>
       <w:proofErr w:type="spellEnd"/>
       <w:r>
-        <w:t xml:space="preserve">, dando continuação </w:t>
-      </w:r>
-      <w:r>
-        <w:t xml:space="preserve">a matérias anteriormente lecionadas na unidade curricular </w:t>
-      </w:r>
-      <w:r>
-        <w:t xml:space="preserve">de Sistemas Operativos I. </w:t>
-      </w:r>
-      <w:r>
-        <w:t xml:space="preserve">São também implementados métodos com recorrência a memória partilhada e </w:t>
-      </w:r>
-      <w:r>
-        <w:t xml:space="preserve">ao </w:t>
-      </w:r>
-      <w:r>
-        <w:rPr>
-          <w:i/>
-          <w:iCs/>
-        </w:rPr>
-        <w:t xml:space="preserve">Windows </w:t>
-      </w:r>
-      <w:proofErr w:type="spellStart"/>
-      <w:r>
-        <w:rPr>
-          <w:i/>
-          <w:iCs/>
-        </w:rPr>
-        <w:t>registry</w:t>
-      </w:r>
-      <w:proofErr w:type="spellEnd"/>
-      <w:r>
-        <w:t>, que se trata de uma base de dados que gere</w:t>
-      </w:r>
-      <w:r>
-        <w:t xml:space="preserve"> recursos e guarda configurações para as aplicações do sistema operativo Windows.</w:t>
-      </w:r>
-    </w:p>
-    <w:p>
-      <w:r>
-        <w:tab/>
-        <w:t xml:space="preserve">Relativamente ao </w:t>
-      </w:r>
-      <w:proofErr w:type="spellStart"/>
-      <w:r>
-        <w:rPr>
-          <w:i/>
-          <w:iCs/>
-        </w:rPr>
-        <w:t>registry</w:t>
-      </w:r>
-      <w:proofErr w:type="spellEnd"/>
-      <w:r>
         <w:t>, este é usado no trabalho para guardar valores de variáveis de jogo de modo que seja possível r</w:t>
       </w:r>
       <w:r>
@@ -1554,18 +1598,18 @@
           <w:noProof/>
         </w:rPr>
         <w:drawing>
-          <wp:anchor distT="0" distB="0" distL="114300" distR="114300" simplePos="0" relativeHeight="251658240" behindDoc="0" locked="0" layoutInCell="1" allowOverlap="1" wp14:anchorId="4E18B566" wp14:editId="24DA8969">
+          <wp:anchor distT="0" distB="0" distL="114300" distR="114300" simplePos="0" relativeHeight="251658240" behindDoc="0" locked="0" layoutInCell="1" allowOverlap="1" wp14:anchorId="7F8D8859" wp14:editId="52AFAD3D">
             <wp:simplePos x="0" y="0"/>
-            <wp:positionH relativeFrom="column">
-              <wp:posOffset>-235131</wp:posOffset>
+            <wp:positionH relativeFrom="margin">
+              <wp:align>center</wp:align>
             </wp:positionH>
             <wp:positionV relativeFrom="paragraph">
-              <wp:posOffset>553266</wp:posOffset>
+              <wp:posOffset>368300</wp:posOffset>
             </wp:positionV>
-            <wp:extent cx="6170295" cy="849086"/>
-            <wp:effectExtent l="101600" t="63500" r="52705" b="128905"/>
-            <wp:wrapNone/>
-            <wp:docPr id="1" name="Picture 1" descr="Text&#10;&#10;Description automatically generated"/>
+            <wp:extent cx="4219575" cy="871065"/>
+            <wp:effectExtent l="0" t="0" r="0" b="5715"/>
+            <wp:wrapTopAndBottom/>
+            <wp:docPr id="5" name="Picture 5" descr="A picture containing clock, design&#10;&#10;Description automatically generated"/>
             <wp:cNvGraphicFramePr>
               <a:graphicFrameLocks xmlns:a="http://schemas.openxmlformats.org/drawingml/2006/main" noChangeAspect="1"/>
             </wp:cNvGraphicFramePr>
@@ -1573,10 +1617,10 @@
               <a:graphicData uri="http://schemas.openxmlformats.org/drawingml/2006/picture">
                 <pic:pic xmlns:pic="http://schemas.openxmlformats.org/drawingml/2006/picture">
                   <pic:nvPicPr>
-                    <pic:cNvPr id="1" name="Picture 1" descr="Text&#10;&#10;Description automatically generated"/>
+                    <pic:cNvPr id="5" name="Picture 5" descr="A picture containing clock, design&#10;&#10;Description automatically generated"/>
                     <pic:cNvPicPr/>
                   </pic:nvPicPr>
-                  <pic:blipFill rotWithShape="1">
+                  <pic:blipFill>
                     <a:blip r:embed="rId8">
                       <a:extLst>
                         <a:ext uri="{28A0092B-C50C-407E-A947-70E740481C1C}">
@@ -1584,54 +1628,26 @@
                         </a:ext>
                       </a:extLst>
                     </a:blip>
-                    <a:srcRect b="82770"/>
-                    <a:stretch/>
+                    <a:stretch>
+                      <a:fillRect/>
+                    </a:stretch>
                   </pic:blipFill>
-                  <pic:spPr bwMode="auto">
+                  <pic:spPr>
                     <a:xfrm>
                       <a:off x="0" y="0"/>
-                      <a:ext cx="6170497" cy="849114"/>
+                      <a:ext cx="4219575" cy="871065"/>
                     </a:xfrm>
-                    <a:prstGeom prst="roundRect">
-                      <a:avLst>
-                        <a:gd name="adj" fmla="val 16667"/>
-                      </a:avLst>
+                    <a:prstGeom prst="rect">
+                      <a:avLst/>
                     </a:prstGeom>
-                    <a:ln>
-                      <a:noFill/>
-                    </a:ln>
-                    <a:effectLst>
-                      <a:outerShdw blurRad="76200" dist="38100" dir="7800000" algn="tl" rotWithShape="0">
-                        <a:srgbClr val="000000">
-                          <a:alpha val="40000"/>
-                        </a:srgbClr>
-                      </a:outerShdw>
-                    </a:effectLst>
-                    <a:scene3d>
-                      <a:camera prst="orthographicFront"/>
-                      <a:lightRig rig="contrasting" dir="t">
-                        <a:rot lat="0" lon="0" rev="4200000"/>
-                      </a:lightRig>
-                    </a:scene3d>
-                    <a:sp3d prstMaterial="plastic">
-                      <a:bevelT w="381000" h="114300" prst="relaxedInset"/>
-                      <a:contourClr>
-                        <a:srgbClr val="969696"/>
-                      </a:contourClr>
-                    </a:sp3d>
-                    <a:extLst>
-                      <a:ext uri="{53640926-AAD7-44D8-BBD7-CCE9431645EC}">
-                        <a14:shadowObscured xmlns:a14="http://schemas.microsoft.com/office/drawing/2010/main"/>
-                      </a:ext>
-                    </a:extLst>
                   </pic:spPr>
                 </pic:pic>
               </a:graphicData>
             </a:graphic>
-            <wp14:sizeRelH relativeFrom="page">
+            <wp14:sizeRelH relativeFrom="margin">
               <wp14:pctWidth>0</wp14:pctWidth>
             </wp14:sizeRelH>
-            <wp14:sizeRelV relativeFrom="page">
+            <wp14:sizeRelV relativeFrom="margin">
               <wp14:pctHeight>0</wp14:pctHeight>
             </wp14:sizeRelV>
           </wp:anchor>
@@ -1807,38 +1823,33 @@
           <w:i/>
           <w:iCs/>
         </w:rPr>
-        <w:t>servidor.c</w:t>
-      </w:r>
-      <w:proofErr w:type="spellEnd"/>
-      <w:r>
-        <w:t xml:space="preserve"> fo</w:t>
-      </w:r>
-      <w:r>
-        <w:t>i implementado</w:t>
-      </w:r>
-      <w:r>
-        <w:t xml:space="preserve"> os semáforos relativos ao controlo de instâncias dos programas</w:t>
-      </w:r>
-      <w:r>
-        <w:t xml:space="preserve"> servidor, monitor e cliente. </w:t>
-      </w:r>
-      <w:r>
-        <w:t>São verificados os valores presentes para os argumentos de início de jogo e a leitura e ou registo, ou não, d</w:t>
-      </w:r>
-      <w:r>
-        <w:t xml:space="preserve">o </w:t>
-      </w:r>
-      <w:proofErr w:type="spellStart"/>
+        <w:t>server</w:t>
+      </w:r>
       <w:r>
         <w:rPr>
           <w:i/>
           <w:iCs/>
         </w:rPr>
-        <w:t>registry</w:t>
+        <w:t>.c</w:t>
       </w:r>
       <w:proofErr w:type="spellEnd"/>
       <w:r>
-        <w:t xml:space="preserve">. Também é no </w:t>
+        <w:t xml:space="preserve"> fo</w:t>
+      </w:r>
+      <w:r>
+        <w:t>i implementado</w:t>
+      </w:r>
+      <w:r>
+        <w:t xml:space="preserve"> os semáforos relativos ao controlo de instâncias dos programas</w:t>
+      </w:r>
+      <w:r>
+        <w:t xml:space="preserve"> servidor. </w:t>
+      </w:r>
+      <w:r>
+        <w:t>São verificados os valores presentes para os argumentos de início de jogo e a leitura e ou registo, ou não, d</w:t>
+      </w:r>
+      <w:r>
+        <w:t xml:space="preserve">o </w:t>
       </w:r>
       <w:proofErr w:type="spellStart"/>
       <w:r>
@@ -1846,38 +1857,11 @@
           <w:i/>
           <w:iCs/>
         </w:rPr>
-        <w:t>servidor.c</w:t>
+        <w:t>registry</w:t>
       </w:r>
       <w:proofErr w:type="spellEnd"/>
       <w:r>
-        <w:t xml:space="preserve"> que </w:t>
-      </w:r>
-      <w:r>
-        <w:t>são</w:t>
-      </w:r>
-      <w:r>
-        <w:t xml:space="preserve"> inicializado</w:t>
-      </w:r>
-      <w:r>
-        <w:t>s</w:t>
-      </w:r>
-      <w:r>
-        <w:t xml:space="preserve"> o </w:t>
-      </w:r>
-      <w:r>
-        <w:t xml:space="preserve">tabuleiro </w:t>
-      </w:r>
-      <w:r>
-        <w:t>e a função responsável pel</w:t>
-      </w:r>
-      <w:r>
-        <w:t>a gestão de comandos.</w:t>
-      </w:r>
-      <w:r>
-        <w:t xml:space="preserve"> </w:t>
-      </w:r>
-      <w:r>
-        <w:t xml:space="preserve">É também inicializada a </w:t>
+        <w:t xml:space="preserve">. Também é no </w:t>
       </w:r>
       <w:proofErr w:type="spellStart"/>
       <w:r>
@@ -1885,30 +1869,54 @@
           <w:i/>
           <w:iCs/>
         </w:rPr>
-        <w:t>thread</w:t>
-      </w:r>
-      <w:proofErr w:type="spellEnd"/>
-      <w:r>
-        <w:t xml:space="preserve"> responsável </w:t>
-      </w:r>
-      <w:r>
-        <w:t xml:space="preserve">pela leitura dos comandos vindos do cliente com recurso a </w:t>
-      </w:r>
-      <w:proofErr w:type="spellStart"/>
+        <w:t>server</w:t>
+      </w:r>
       <w:r>
         <w:rPr>
           <w:i/>
           <w:iCs/>
         </w:rPr>
-        <w:t>named</w:t>
-      </w:r>
-      <w:proofErr w:type="spellEnd"/>
+        <w:t>.</w:t>
+      </w:r>
+      <w:proofErr w:type="gramStart"/>
       <w:r>
         <w:rPr>
           <w:i/>
           <w:iCs/>
         </w:rPr>
+        <w:t>c</w:t>
+      </w:r>
+      <w:proofErr w:type="spellEnd"/>
+      <w:proofErr w:type="gramEnd"/>
+      <w:r>
+        <w:t xml:space="preserve"> que </w:t>
+      </w:r>
+      <w:r>
+        <w:t>são</w:t>
+      </w:r>
+      <w:r>
+        <w:t xml:space="preserve"> inicializado</w:t>
+      </w:r>
+      <w:r>
+        <w:t>s</w:t>
+      </w:r>
+      <w:r>
+        <w:t xml:space="preserve"> o </w:t>
+      </w:r>
+      <w:r>
+        <w:t xml:space="preserve">tabuleiro </w:t>
+      </w:r>
+      <w:r>
+        <w:t>e a função responsável pel</w:t>
+      </w:r>
+      <w:r>
+        <w:t>a gestão de comandos.</w:t>
+      </w:r>
+      <w:r>
         <w:t xml:space="preserve"> </w:t>
+      </w:r>
+      <w:r>
+        <w:t xml:space="preserve">É também inicializada a </w:t>
       </w:r>
       <w:proofErr w:type="spellStart"/>
       <w:r>
@@ -1916,9 +1924,22 @@
           <w:i/>
           <w:iCs/>
         </w:rPr>
-        <w:t>pipes</w:t>
+        <w:t>thread</w:t>
       </w:r>
       <w:proofErr w:type="spellEnd"/>
+      <w:r>
+        <w:t xml:space="preserve"> responsável </w:t>
+      </w:r>
+      <w:r>
+        <w:t xml:space="preserve">pela leitura dos comandos vindos do cliente com recurso a </w:t>
+      </w:r>
+      <w:r>
+        <w:rPr>
+          <w:i/>
+          <w:iCs/>
+        </w:rPr>
+        <w:t>circular buffer</w:t>
+      </w:r>
       <w:r>
         <w:t>.</w:t>
       </w:r>
@@ -1934,11 +1955,9 @@
         <w:pStyle w:val="Heading2"/>
         <w:ind w:firstLine="708"/>
       </w:pPr>
-      <w:bookmarkStart w:id="4" w:name="_Toc103509668"/>
-      <w:r>
-        <w:t>Monitor</w:t>
-      </w:r>
-      <w:bookmarkEnd w:id="4"/>
+      <w:r>
+        <w:t>Operador</w:t>
+      </w:r>
     </w:p>
     <w:p>
       <w:r>
@@ -1951,49 +1970,27 @@
           <w:i/>
           <w:iCs/>
         </w:rPr>
-        <w:t>monitor.c</w:t>
-      </w:r>
-      <w:proofErr w:type="spellEnd"/>
-      <w:r>
-        <w:t xml:space="preserve"> </w:t>
-      </w:r>
-      <w:r>
-        <w:t xml:space="preserve">inicializamos os semáforos necessários à comunicação com o servidor e </w:t>
-      </w:r>
-      <w:r>
-        <w:t xml:space="preserve">é mapeado o bloco de memória para o espaço de endereçamento do processo criado. </w:t>
-      </w:r>
-      <w:r>
-        <w:t xml:space="preserve">Posto isto, lançamos a </w:t>
-      </w:r>
-      <w:proofErr w:type="spellStart"/>
+        <w:t>operator</w:t>
+      </w:r>
       <w:r>
         <w:rPr>
           <w:i/>
           <w:iCs/>
         </w:rPr>
-        <w:t>thread</w:t>
+        <w:t>.c</w:t>
       </w:r>
       <w:proofErr w:type="spellEnd"/>
       <w:r>
-        <w:t xml:space="preserve"> responsável pela gestão dos comandos e aguardamos em ciclo infinito até que haja ordem de saída. Está em escuta permanente.</w:t>
-      </w:r>
-    </w:p>
-    <w:p>
-      <w:pPr>
-        <w:pStyle w:val="Heading2"/>
-        <w:ind w:firstLine="708"/>
-      </w:pPr>
-      <w:bookmarkStart w:id="5" w:name="_Toc103509669"/>
-      <w:r>
-        <w:t>Cliente</w:t>
-      </w:r>
-      <w:bookmarkEnd w:id="5"/>
-    </w:p>
-    <w:p>
-      <w:r>
-        <w:tab/>
-        <w:t xml:space="preserve">No ficheiro </w:t>
+        <w:t xml:space="preserve"> </w:t>
+      </w:r>
+      <w:r>
+        <w:t xml:space="preserve">inicializamos os semáforos necessários à comunicação com o servidor e </w:t>
+      </w:r>
+      <w:r>
+        <w:t xml:space="preserve">é mapeado o bloco de memória para o espaço de endereçamento do processo criado. </w:t>
+      </w:r>
+      <w:r>
+        <w:t xml:space="preserve">Posto isto, lançamos a </w:t>
       </w:r>
       <w:proofErr w:type="spellStart"/>
       <w:r>
@@ -2001,162 +1998,32 @@
           <w:i/>
           <w:iCs/>
         </w:rPr>
-        <w:t>cliente.c</w:t>
+        <w:t>thread</w:t>
       </w:r>
       <w:proofErr w:type="spellEnd"/>
       <w:r>
-        <w:t xml:space="preserve"> </w:t>
-      </w:r>
-      <w:r>
-        <w:t>foi implementado um teste de interface gráfica como apresentado em aula</w:t>
-      </w:r>
-      <w:r>
-        <w:t>, porém sem qualquer tipo de funcionalidade associada.</w:t>
-      </w:r>
-    </w:p>
-    <w:p>
-      <w:pPr>
-        <w:pStyle w:val="Heading2"/>
-        <w:ind w:firstLine="708"/>
-      </w:pPr>
-      <w:bookmarkStart w:id="6" w:name="_Toc103509670"/>
-      <w:proofErr w:type="spellStart"/>
-      <w:r>
-        <w:t>Utils.c</w:t>
-      </w:r>
-      <w:bookmarkEnd w:id="6"/>
-      <w:proofErr w:type="spellEnd"/>
-    </w:p>
-    <w:p>
-      <w:r>
-        <w:tab/>
-        <w:t xml:space="preserve">No ficheiro </w:t>
-      </w:r>
-      <w:proofErr w:type="spellStart"/>
-      <w:r>
-        <w:rPr>
-          <w:i/>
-          <w:iCs/>
-        </w:rPr>
-        <w:t>utils.c</w:t>
-      </w:r>
-      <w:proofErr w:type="spellEnd"/>
-      <w:r>
-        <w:t xml:space="preserve"> </w:t>
-      </w:r>
-      <w:r>
-        <w:t xml:space="preserve">estão presentes todas as funções necessárias ao bom funcionamento do sistema tais como o </w:t>
-      </w:r>
-      <w:r>
-        <w:t>inicializador</w:t>
-      </w:r>
-      <w:r>
-        <w:t xml:space="preserve"> do tabuleiro, </w:t>
-      </w:r>
-      <w:r>
-        <w:t>função de comandos, função de impressão de tabuleiro</w:t>
-      </w:r>
-      <w:r>
-        <w:t xml:space="preserve">, </w:t>
-      </w:r>
-      <w:r>
-        <w:t xml:space="preserve">função </w:t>
-      </w:r>
-      <w:r>
-        <w:t>que envia os comandos para o servidor</w:t>
-      </w:r>
-      <w:r>
-        <w:t xml:space="preserve"> e função responsável pela leitura de valores do </w:t>
-      </w:r>
-      <w:proofErr w:type="spellStart"/>
-      <w:r>
-        <w:rPr>
-          <w:i/>
-          <w:iCs/>
-        </w:rPr>
-        <w:t>registry</w:t>
-      </w:r>
-      <w:proofErr w:type="spellEnd"/>
-      <w:r>
-        <w:t>.</w:t>
-      </w:r>
-    </w:p>
-    <w:p>
-      <w:pPr>
-        <w:pStyle w:val="Heading2"/>
-      </w:pPr>
-      <w:r>
-        <w:tab/>
-      </w:r>
-      <w:bookmarkStart w:id="7" w:name="_Toc103509671"/>
-      <w:proofErr w:type="spellStart"/>
-      <w:r>
-        <w:t>Utils.h</w:t>
-      </w:r>
-      <w:bookmarkEnd w:id="7"/>
-      <w:proofErr w:type="spellEnd"/>
-    </w:p>
-    <w:p>
-      <w:r>
-        <w:tab/>
-        <w:t xml:space="preserve">No ficheiro </w:t>
-      </w:r>
-      <w:proofErr w:type="spellStart"/>
-      <w:r>
-        <w:rPr>
-          <w:i/>
-          <w:iCs/>
-        </w:rPr>
-        <w:t>utils.h</w:t>
-      </w:r>
-      <w:proofErr w:type="spellEnd"/>
-      <w:r>
-        <w:t xml:space="preserve"> está apenas declarado as estruturas do sistema</w:t>
-      </w:r>
-      <w:r>
-        <w:t xml:space="preserve">, </w:t>
-      </w:r>
-      <w:r>
-        <w:t xml:space="preserve">definidas as </w:t>
-      </w:r>
-      <w:r>
-        <w:t xml:space="preserve">macros </w:t>
-      </w:r>
-      <w:r>
-        <w:t>do sistema</w:t>
-      </w:r>
-      <w:r>
-        <w:t xml:space="preserve"> e respetivos </w:t>
-      </w:r>
-      <w:proofErr w:type="spellStart"/>
-      <w:r>
-        <w:rPr>
-          <w:i/>
-          <w:iCs/>
-        </w:rPr>
-        <w:t>includes</w:t>
-      </w:r>
-      <w:proofErr w:type="spellEnd"/>
-      <w:r>
-        <w:t>.</w:t>
+        <w:t xml:space="preserve"> responsável pela gestão dos comandos e aguardamos em ciclo infinito até que haja ordem de saída. Está em escuta permanente.</w:t>
       </w:r>
     </w:p>
     <w:p/>
     <w:p/>
     <w:p/>
     <w:p/>
-    <w:p/>
-    <w:p/>
+    <w:p>
+      <w:r>
+        <w:br w:type="page"/>
+      </w:r>
+    </w:p>
     <w:p>
       <w:pPr>
         <w:pStyle w:val="Heading1"/>
       </w:pPr>
-      <w:bookmarkStart w:id="8" w:name="_Toc103509672"/>
+      <w:bookmarkStart w:id="4" w:name="_Toc103509672"/>
       <w:r>
         <w:lastRenderedPageBreak/>
         <w:t>Funcionalidades Implementadas</w:t>
       </w:r>
-      <w:bookmarkEnd w:id="8"/>
+      <w:bookmarkEnd w:id="4"/>
     </w:p>
     <w:p>
       <w:r>
@@ -2199,7 +2066,7 @@
           <w:i/>
           <w:iCs/>
         </w:rPr>
-        <w:t>print</w:t>
+        <w:t>stop</w:t>
       </w:r>
       <w:r>
         <w:t xml:space="preserve">”, </w:t>
@@ -2207,13 +2074,15 @@
       <w:r>
         <w:t>“</w:t>
       </w:r>
+      <w:proofErr w:type="spellStart"/>
       <w:r>
         <w:rPr>
           <w:i/>
           <w:iCs/>
         </w:rPr>
-        <w:t>pause</w:t>
-      </w:r>
+        <w:t>obstacle</w:t>
+      </w:r>
+      <w:proofErr w:type="spellEnd"/>
       <w:r>
         <w:t>”</w:t>
       </w:r>
@@ -2221,11 +2090,11 @@
         <w:t>,</w:t>
       </w:r>
       <w:r>
-        <w:t xml:space="preserve"> “resume”, “</w:t>
+        <w:t xml:space="preserve"> “</w:t>
       </w:r>
       <w:proofErr w:type="spellStart"/>
       <w:r>
-        <w:t>wall</w:t>
+        <w:t>invert</w:t>
       </w:r>
       <w:proofErr w:type="spellEnd"/>
       <w:r>
@@ -2549,7 +2418,13 @@
           </w:tcPr>
           <w:p>
             <w:r>
-              <w:t>Implementação do movimento da água nos tubos.</w:t>
+              <w:t>Implementação do movimento d</w:t>
+            </w:r>
+            <w:r>
+              <w:t>os carros no mapa</w:t>
+            </w:r>
+            <w:r>
+              <w:t>.</w:t>
             </w:r>
           </w:p>
         </w:tc>
@@ -2557,7 +2432,14 @@
           <w:tcPr>
             <w:tcW w:w="1563" w:type="dxa"/>
           </w:tcPr>
-          <w:p/>
+          <w:p>
+            <w:pPr>
+              <w:jc w:val="center"/>
+            </w:pPr>
+            <w:r>
+              <w:t>X</w:t>
+            </w:r>
+          </w:p>
         </w:tc>
         <w:tc>
           <w:tcPr>
@@ -2567,9 +2449,6 @@
             <w:pPr>
               <w:jc w:val="center"/>
             </w:pPr>
-            <w:r>
-              <w:t>X</w:t>
-            </w:r>
           </w:p>
         </w:tc>
         <w:tc>
@@ -2597,7 +2476,14 @@
           <w:tcPr>
             <w:tcW w:w="1563" w:type="dxa"/>
           </w:tcPr>
-          <w:p/>
+          <w:p>
+            <w:pPr>
+              <w:jc w:val="center"/>
+            </w:pPr>
+            <w:r>
+              <w:t>X</w:t>
+            </w:r>
+          </w:p>
         </w:tc>
         <w:tc>
           <w:tcPr>
@@ -2613,41 +2499,6 @@
             <w:pPr>
               <w:jc w:val="center"/>
             </w:pPr>
-            <w:r>
-              <w:t>X</w:t>
-            </w:r>
-          </w:p>
-          <w:p>
-            <w:pPr>
-              <w:jc w:val="center"/>
-            </w:pPr>
-            <w:r>
-              <w:t>(</w:t>
-            </w:r>
-            <w:proofErr w:type="spellStart"/>
-            <w:r>
-              <w:t>access</w:t>
-            </w:r>
-            <w:proofErr w:type="spellEnd"/>
-            <w:r>
-              <w:t xml:space="preserve"> </w:t>
-            </w:r>
-            <w:proofErr w:type="spellStart"/>
-            <w:r>
-              <w:t>violation</w:t>
-            </w:r>
-            <w:proofErr w:type="spellEnd"/>
-            <w:r>
-              <w:t xml:space="preserve"> </w:t>
-            </w:r>
-            <w:proofErr w:type="spellStart"/>
-            <w:r>
-              <w:t>reading</w:t>
-            </w:r>
-            <w:proofErr w:type="spellEnd"/>
-            <w:r>
-              <w:t>)</w:t>
-            </w:r>
           </w:p>
         </w:tc>
       </w:tr>
@@ -2703,12 +2554,12 @@
       <w:pPr>
         <w:pStyle w:val="Heading1"/>
       </w:pPr>
-      <w:bookmarkStart w:id="9" w:name="_Toc103509673"/>
+      <w:bookmarkStart w:id="5" w:name="_Toc103509673"/>
       <w:r>
         <w:lastRenderedPageBreak/>
         <w:t>Anexos</w:t>
       </w:r>
-      <w:bookmarkEnd w:id="9"/>
+      <w:bookmarkEnd w:id="5"/>
     </w:p>
     <w:p>
       <w:pPr>
@@ -2720,7 +2571,10 @@
       </w:pPr>
       <w:proofErr w:type="spellStart"/>
       <w:r>
-        <w:t>servidor.</w:t>
+        <w:t>server</w:t>
+      </w:r>
+      <w:r>
+        <w:t>.</w:t>
       </w:r>
       <w:r>
         <w:t>c</w:t>
@@ -2737,12 +2591,9 @@
       </w:pPr>
       <w:proofErr w:type="spellStart"/>
       <w:r>
-        <w:t>monitor.c</w:t>
+        <w:t>server.h</w:t>
       </w:r>
       <w:proofErr w:type="spellEnd"/>
-      <w:r>
-        <w:t xml:space="preserve"> </w:t>
-      </w:r>
     </w:p>
     <w:p>
       <w:pPr>
@@ -2754,15 +2605,15 @@
       </w:pPr>
       <w:proofErr w:type="spellStart"/>
       <w:r>
-        <w:t>cl</w:t>
-      </w:r>
-      <w:r>
-        <w:t>iente</w:t>
+        <w:t>operator</w:t>
       </w:r>
       <w:r>
         <w:t>.c</w:t>
       </w:r>
       <w:proofErr w:type="spellEnd"/>
+      <w:r>
+        <w:t xml:space="preserve"> </w:t>
+      </w:r>
     </w:p>
     <w:p>
       <w:pPr>
@@ -2774,7 +2625,7 @@
       </w:pPr>
       <w:proofErr w:type="spellStart"/>
       <w:r>
-        <w:t>utils.c</w:t>
+        <w:t>operator.h</w:t>
       </w:r>
       <w:proofErr w:type="spellEnd"/>
     </w:p>
@@ -2788,10 +2639,10 @@
       </w:pPr>
       <w:proofErr w:type="spellStart"/>
       <w:r>
-        <w:t>utils.</w:t>
-      </w:r>
-      <w:r>
-        <w:t>h</w:t>
+        <w:t>frog</w:t>
+      </w:r>
+      <w:r>
+        <w:t>.c</w:t>
       </w:r>
       <w:proofErr w:type="spellEnd"/>
     </w:p>
@@ -2803,11 +2654,61 @@
           <w:numId w:val="13"/>
         </w:numPr>
       </w:pPr>
+      <w:proofErr w:type="spellStart"/>
+      <w:proofErr w:type="gramStart"/>
+      <w:r>
+        <w:t>frog.hh</w:t>
+      </w:r>
+      <w:proofErr w:type="spellEnd"/>
+      <w:proofErr w:type="gramEnd"/>
+    </w:p>
+    <w:p>
+      <w:pPr>
+        <w:pStyle w:val="ListParagraph"/>
+        <w:numPr>
+          <w:ilvl w:val="0"/>
+          <w:numId w:val="13"/>
+        </w:numPr>
+      </w:pPr>
+      <w:proofErr w:type="spellStart"/>
+      <w:r>
+        <w:t>dll_main.c</w:t>
+      </w:r>
+      <w:proofErr w:type="spellEnd"/>
+    </w:p>
+    <w:p>
+      <w:pPr>
+        <w:pStyle w:val="ListParagraph"/>
+        <w:numPr>
+          <w:ilvl w:val="0"/>
+          <w:numId w:val="13"/>
+        </w:numPr>
+      </w:pPr>
+      <w:proofErr w:type="spellStart"/>
+      <w:r>
+        <w:t>dll_header.h</w:t>
+      </w:r>
+      <w:proofErr w:type="spellEnd"/>
+    </w:p>
+    <w:p>
+      <w:pPr>
+        <w:pStyle w:val="ListParagraph"/>
+        <w:numPr>
+          <w:ilvl w:val="0"/>
+          <w:numId w:val="13"/>
+        </w:numPr>
+      </w:pPr>
       <w:r>
         <w:t>SO2</w:t>
       </w:r>
       <w:r>
-        <w:t xml:space="preserve"> – 2022 – TP - Relatório</w:t>
+        <w:t xml:space="preserve"> – 202</w:t>
+      </w:r>
+      <w:r>
+        <w:t>3</w:t>
+      </w:r>
+      <w:r>
+        <w:t xml:space="preserve"> – TP - Relatório</w:t>
       </w:r>
       <w:r>
         <w:t>.pd</w:t>
@@ -2833,95 +2734,6 @@
     <w:p>
       <w:r>
         <w:tab/>
-        <w:t>A título de conclusão</w:t>
-      </w:r>
-      <w:r>
-        <w:t xml:space="preserve">, </w:t>
-      </w:r>
-      <w:r>
-        <w:t>a realização deste trabalho permitiu aprofundar conhecimentos sobre sistemas operativos em geral, em particular Windows.</w:t>
-      </w:r>
-      <w:r>
-        <w:t xml:space="preserve"> Conhecimentos estes focados em aplicações Win32 em C</w:t>
-      </w:r>
-    </w:p>
-    <w:p>
-      <w:r>
-        <w:tab/>
-        <w:t>Tal como qualquer trabalho de programação permite através da consistência de trabalho evoluir nos mais diversos aspetos</w:t>
-      </w:r>
-      <w:r>
-        <w:t>, especialmente no que toca a organização e estruturação de código como também no planeamento</w:t>
-      </w:r>
-      <w:r>
-        <w:t xml:space="preserve"> de soluções em ajuda à resolução de problemas apresentados.</w:t>
-      </w:r>
-    </w:p>
-    <w:p>
-      <w:r>
-        <w:tab/>
-        <w:t xml:space="preserve">Foi possível aplicar os conhecimentos obtidos em aula, tais como, </w:t>
-      </w:r>
-      <w:r>
-        <w:t xml:space="preserve">aplicações de recurso a Unicode, utilidades de </w:t>
-      </w:r>
-      <w:proofErr w:type="spellStart"/>
-      <w:r>
-        <w:rPr>
-          <w:i/>
-          <w:iCs/>
-        </w:rPr>
-        <w:t>Registry</w:t>
-      </w:r>
-      <w:proofErr w:type="spellEnd"/>
-      <w:r>
-        <w:t xml:space="preserve">, </w:t>
-      </w:r>
-      <w:proofErr w:type="spellStart"/>
-      <w:r>
-        <w:rPr>
-          <w:i/>
-          <w:iCs/>
-        </w:rPr>
-        <w:t>Multithreading</w:t>
-      </w:r>
-      <w:proofErr w:type="spellEnd"/>
-      <w:r>
-        <w:t>,</w:t>
-      </w:r>
-      <w:r>
-        <w:t xml:space="preserve"> mecanismos de sincronização e mecanismos de comunicação </w:t>
-      </w:r>
-      <w:proofErr w:type="spellStart"/>
-      <w:r>
-        <w:rPr>
-          <w:i/>
-          <w:iCs/>
-        </w:rPr>
-        <w:t>Named</w:t>
-      </w:r>
-      <w:proofErr w:type="spellEnd"/>
-      <w:r>
-        <w:rPr>
-          <w:i/>
-          <w:iCs/>
-        </w:rPr>
-        <w:t xml:space="preserve"> </w:t>
-      </w:r>
-      <w:proofErr w:type="spellStart"/>
-      <w:r>
-        <w:rPr>
-          <w:i/>
-          <w:iCs/>
-        </w:rPr>
-        <w:t>Pipes</w:t>
-      </w:r>
-      <w:proofErr w:type="spellEnd"/>
-      <w:r>
-        <w:t>.</w:t>
-      </w:r>
-      <w:r>
-        <w:t xml:space="preserve"> </w:t>
       </w:r>
       <w:r>
         <w:t xml:space="preserve"> </w:t>
@@ -3432,8 +3244,8 @@
         <w:szCs w:val="24"/>
       </w:rPr>
     </w:pPr>
-    <w:bookmarkStart w:id="10" w:name="page1"/>
-    <w:bookmarkEnd w:id="10"/>
+    <w:bookmarkStart w:id="6" w:name="page1"/>
+    <w:bookmarkEnd w:id="6"/>
   </w:p>
   <w:p>
     <w:pPr>

</xml_diff>